<commit_message>
fase 1 y fase 2 de la narrativa
</commit_message>
<xml_diff>
--- a/explicacionNarrativa.docx
+++ b/explicacionNarrativa.docx
@@ -312,51 +312,78 @@
           <w:ilvl w:val="1"/>
           <w:numId w:val="1"/>
         </w:numPr>
-      </w:pPr>
-      <w:r>
-        <w:rPr>
-          <w:b/>
-          <w:bCs/>
+        <w:rPr>
+          <w:highlight w:val="yellow"/>
+        </w:rPr>
+      </w:pPr>
+      <w:r>
+        <w:rPr>
+          <w:b/>
+          <w:bCs/>
+          <w:highlight w:val="yellow"/>
         </w:rPr>
         <w:t>Acción Requerida</w:t>
       </w:r>
       <w:r>
+        <w:rPr>
+          <w:highlight w:val="yellow"/>
+        </w:rPr>
         <w:t xml:space="preserve">: Rellena los valores faltantes. Quiero que me justifiques en una celda de </w:t>
       </w:r>
       <w:proofErr w:type="spellStart"/>
       <w:r>
+        <w:rPr>
+          <w:highlight w:val="yellow"/>
+        </w:rPr>
         <w:t>Markdown</w:t>
       </w:r>
       <w:proofErr w:type="spellEnd"/>
       <w:r>
+        <w:rPr>
+          <w:highlight w:val="yellow"/>
+        </w:rPr>
         <w:t xml:space="preserve"> por qué eliges rellenarlos con la </w:t>
       </w:r>
       <w:r>
         <w:rPr>
           <w:b/>
           <w:bCs/>
+          <w:highlight w:val="yellow"/>
         </w:rPr>
         <w:t>media</w:t>
       </w:r>
       <w:r>
+        <w:rPr>
+          <w:highlight w:val="yellow"/>
+        </w:rPr>
         <w:t xml:space="preserve"> o la </w:t>
       </w:r>
       <w:r>
         <w:rPr>
           <w:b/>
           <w:bCs/>
+          <w:highlight w:val="yellow"/>
         </w:rPr>
         <w:t>mediana</w:t>
       </w:r>
       <w:r>
+        <w:rPr>
+          <w:highlight w:val="yellow"/>
+        </w:rPr>
         <w:t xml:space="preserve">. (Pista: Revisa si hay </w:t>
       </w:r>
       <w:proofErr w:type="spellStart"/>
       <w:r>
+        <w:rPr>
+          <w:highlight w:val="yellow"/>
+        </w:rPr>
         <w:t>outliers</w:t>
       </w:r>
       <w:proofErr w:type="spellEnd"/>
       <w:r>
+        <w:rPr>
+          <w:highlight w:val="yellow"/>
+        </w:rPr>
         <w:t xml:space="preserve"> o cómo se distribuyen los datos de edad).</w:t>
       </w:r>
     </w:p>
@@ -400,27 +427,43 @@
           <w:ilvl w:val="1"/>
           <w:numId w:val="1"/>
         </w:numPr>
-      </w:pPr>
-      <w:r>
-        <w:rPr>
-          <w:b/>
-          <w:bCs/>
+        <w:rPr>
+          <w:highlight w:val="yellow"/>
+        </w:rPr>
+      </w:pPr>
+      <w:r>
+        <w:rPr>
+          <w:b/>
+          <w:bCs/>
+          <w:highlight w:val="yellow"/>
         </w:rPr>
         <w:t>Acción Requerida</w:t>
       </w:r>
       <w:r>
+        <w:rPr>
+          <w:highlight w:val="yellow"/>
+        </w:rPr>
         <w:t xml:space="preserve">: Eliminar la columna no es ideal, ya que tener o no un camarote asignado podría ser un indicador de clase social. Propongo que transformes esta </w:t>
       </w:r>
       <w:r>
+        <w:rPr>
+          <w:highlight w:val="yellow"/>
+        </w:rPr>
         <w:lastRenderedPageBreak/>
         <w:t xml:space="preserve">columna en una nueva llamada </w:t>
       </w:r>
       <w:proofErr w:type="spellStart"/>
       <w:r>
+        <w:rPr>
+          <w:highlight w:val="yellow"/>
+        </w:rPr>
         <w:t>Tiene_Camarote</w:t>
       </w:r>
       <w:proofErr w:type="spellEnd"/>
       <w:r>
+        <w:rPr>
+          <w:highlight w:val="yellow"/>
+        </w:rPr>
         <w:t>, donde el valor sea 1 si había un dato de camarote y 0 si era nulo.</w:t>
       </w:r>
     </w:p>
@@ -436,6 +479,13 @@
           <w:b/>
           <w:bCs/>
         </w:rPr>
+        <w:t xml:space="preserve"> </w:t>
+      </w:r>
+      <w:r>
+        <w:rPr>
+          <w:b/>
+          <w:bCs/>
+        </w:rPr>
         <w:t xml:space="preserve">Estrategia para la Columna </w:t>
       </w:r>
       <w:proofErr w:type="spellStart"/>
@@ -469,21 +519,32 @@
         <w:rPr>
           <w:b/>
           <w:bCs/>
+          <w:highlight w:val="yellow"/>
         </w:rPr>
         <w:t>Acción Requerida</w:t>
       </w:r>
       <w:r>
+        <w:rPr>
+          <w:highlight w:val="yellow"/>
+        </w:rPr>
         <w:t xml:space="preserve">: Rellena estos dos valores faltantes. Como es una columna categórica, la media o mediana no sirven. Investiga y aplica la estrategia más lógica (Pista: la </w:t>
       </w:r>
       <w:r>
         <w:rPr>
           <w:b/>
           <w:bCs/>
+          <w:highlight w:val="yellow"/>
         </w:rPr>
         <w:t>moda</w:t>
       </w:r>
       <w:r>
-        <w:t xml:space="preserve"> suele ser una buena opción).</w:t>
+        <w:rPr>
+          <w:highlight w:val="yellow"/>
+        </w:rPr>
+        <w:t xml:space="preserve"> suele ser una buena opción</w:t>
+      </w:r>
+      <w:r>
+        <w:t>).</w:t>
       </w:r>
     </w:p>
     <w:p>

</xml_diff>